<commit_message>
Added activity for meeting 17 Nov company
</commit_message>
<xml_diff>
--- a/Meeting Agendas/Company/17-Nov/Meeting-Company-17-Nov-Agenda.docx
+++ b/Meeting Agendas/Company/17-Nov/Meeting-Company-17-Nov-Agenda.docx
@@ -15,91 +15,55 @@
         <w:rPr>
           <w:sz w:val="20"/>
         </w:rPr>
+        <w:drawing>
+          <wp:anchor behindDoc="1" distT="0" distB="0" distL="0" distR="0" simplePos="0" locked="0" layoutInCell="0" allowOverlap="1" relativeHeight="10">
+            <wp:simplePos x="0" y="0"/>
+            <wp:positionH relativeFrom="column">
+              <wp:posOffset>-706120</wp:posOffset>
+            </wp:positionH>
+            <wp:positionV relativeFrom="paragraph">
+              <wp:posOffset>100330</wp:posOffset>
+            </wp:positionV>
+            <wp:extent cx="7595870" cy="988695"/>
+            <wp:effectExtent l="0" t="0" r="0" b="0"/>
+            <wp:wrapNone/>
+            <wp:docPr id="1" name="Image1" descr=""/>
+            <wp:cNvGraphicFramePr>
+              <a:graphicFrameLocks xmlns:a="http://schemas.openxmlformats.org/drawingml/2006/main" noChangeAspect="1"/>
+            </wp:cNvGraphicFramePr>
+            <a:graphic xmlns:a="http://schemas.openxmlformats.org/drawingml/2006/main">
+              <a:graphicData uri="http://schemas.openxmlformats.org/drawingml/2006/picture">
+                <pic:pic xmlns:pic="http://schemas.openxmlformats.org/drawingml/2006/picture">
+                  <pic:nvPicPr>
+                    <pic:cNvPr id="1" name="Image1" descr=""/>
+                    <pic:cNvPicPr>
+                      <a:picLocks noChangeAspect="1" noChangeArrowheads="1"/>
+                    </pic:cNvPicPr>
+                  </pic:nvPicPr>
+                  <pic:blipFill>
+                    <a:blip r:embed="rId2"/>
+                    <a:stretch>
+                      <a:fillRect/>
+                    </a:stretch>
+                  </pic:blipFill>
+                  <pic:spPr bwMode="auto">
+                    <a:xfrm>
+                      <a:off x="0" y="0"/>
+                      <a:ext cx="7595870" cy="988695"/>
+                    </a:xfrm>
+                    <a:prstGeom prst="rect">
+                      <a:avLst/>
+                    </a:prstGeom>
+                  </pic:spPr>
+                </pic:pic>
+              </a:graphicData>
+            </a:graphic>
+          </wp:anchor>
+        </w:drawing>
         <mc:AlternateContent>
           <mc:Choice Requires="wps">
             <w:drawing>
-              <wp:anchor behindDoc="1" distT="0" distB="0" distL="0" distR="0" simplePos="0" locked="0" layoutInCell="0" allowOverlap="1" relativeHeight="5">
-                <wp:simplePos x="0" y="0"/>
-                <wp:positionH relativeFrom="column">
-                  <wp:posOffset>-706120</wp:posOffset>
-                </wp:positionH>
-                <wp:positionV relativeFrom="paragraph">
-                  <wp:posOffset>100330</wp:posOffset>
-                </wp:positionV>
-                <wp:extent cx="7595870" cy="988695"/>
-                <wp:effectExtent l="0" t="0" r="0" b="0"/>
-                <wp:wrapNone/>
-                <wp:docPr id="1" name=""/>
-                <a:graphic xmlns:a="http://schemas.openxmlformats.org/drawingml/2006/main">
-                  <a:graphicData uri="http://schemas.openxmlformats.org/drawingml/2006/picture">
-                    <pic:pic xmlns:pic="http://schemas.openxmlformats.org/drawingml/2006/picture">
-                      <pic:nvPicPr>
-                        <pic:cNvPr id="0" name="" descr=""/>
-                        <pic:cNvPicPr/>
-                      </pic:nvPicPr>
-                      <pic:blipFill>
-                        <a:blip r:embed="rId2"/>
-                        <a:stretch/>
-                      </pic:blipFill>
-                      <pic:spPr>
-                        <a:xfrm>
-                          <a:off x="0" y="0"/>
-                          <a:ext cx="7596000" cy="988560"/>
-                        </a:xfrm>
-                        <a:prstGeom prst="rect">
-                          <a:avLst/>
-                        </a:prstGeom>
-                        <a:ln w="0">
-                          <a:noFill/>
-                        </a:ln>
-                      </pic:spPr>
-                    </pic:pic>
-                  </a:graphicData>
-                </a:graphic>
-              </wp:anchor>
-            </w:drawing>
-          </mc:Choice>
-          <mc:Fallback>
-            <w:pict>
-              <v:shapetype id="_x0000_t75" coordsize="21600,21600" o:spt="75" o:preferrelative="t" path="m@4@5l@4@11@9@11@9@5xe" filled="f" stroked="f">
-                <v:stroke joinstyle="miter"/>
-                <v:formulas>
-                  <v:f eqn="if lineDrawn pixelLineWidth 0"/>
-                  <v:f eqn="sum @0 1 0"/>
-                  <v:f eqn="sum 0 0 @1"/>
-                  <v:f eqn="prod @2 1 2"/>
-                  <v:f eqn="prod @3 21600 pixelWidth"/>
-                  <v:f eqn="prod @3 21600 pixelHeight"/>
-                  <v:f eqn="sum @0 0 1"/>
-                  <v:f eqn="prod @6 1 2"/>
-                  <v:f eqn="prod @7 21600 pixelWidth"/>
-                  <v:f eqn="sum @8 21600 0"/>
-                  <v:f eqn="prod @7 21600 pixelHeight"/>
-                  <v:f eqn="sum @10 21600 0"/>
-                </v:formulas>
-                <v:path o:extrusionok="f" gradientshapeok="t" o:connecttype="rect"/>
-                <o:lock v:ext="edit" aspectratio="t"/>
-              </v:shapetype>
-              <v:shape id="shape_0" stroked="f" o:allowincell="f" style="position:absolute;margin-left:-55.6pt;margin-top:7.9pt;width:598.05pt;height:77.8pt;mso-wrap-style:none;v-text-anchor:middle" type="_x0000_t75">
-                <v:imagedata r:id="rId2" o:detectmouseclick="t"/>
-                <v:stroke color="#3465a4" joinstyle="round" endcap="flat"/>
-                <w10:wrap type="none"/>
-              </v:shape>
-            </w:pict>
-          </mc:Fallback>
-        </mc:AlternateContent>
-      </w:r>
-      <w:r>
-        <w:rPr>
-          <w:sz w:val="20"/>
-        </w:rPr>
-        <w:t>LONDON’S GLOBAL UNIVERSITY</w:t>
-      </w:r>
-      <w:r>
-        <mc:AlternateContent>
-          <mc:Choice Requires="wps">
-            <w:drawing>
-              <wp:anchor behindDoc="1" distT="0" distB="0" distL="114300" distR="114300" simplePos="0" locked="0" layoutInCell="0" allowOverlap="1" relativeHeight="2">
+              <wp:anchor behindDoc="1" distT="0" distB="0" distL="0" distR="0" simplePos="0" locked="0" layoutInCell="0" allowOverlap="1" relativeHeight="4">
                 <wp:simplePos x="0" y="0"/>
                 <wp:positionH relativeFrom="margin">
                   <wp:posOffset>2060575</wp:posOffset>
@@ -114,19 +78,26 @@
                 <a:graphic xmlns:a="http://schemas.openxmlformats.org/drawingml/2006/main">
                   <a:graphicData uri="http://schemas.microsoft.com/office/word/2010/wordprocessingShape">
                     <wps:wsp>
-                      <wps:cNvSpPr txBox="1"/>
+                      <wps:cNvSpPr/>
                       <wps:spPr>
                         <a:xfrm>
                           <a:off x="0" y="0"/>
-                          <a:ext cx="1150620" cy="2377440"/>
+                          <a:ext cx="1150560" cy="2377440"/>
                         </a:xfrm>
-                        <a:prstGeom prst="rect"/>
-                        <a:solidFill>
-                          <a:srgbClr val="FFFFFF">
-                            <a:alpha val="0"/>
-                          </a:srgbClr>
-                        </a:solidFill>
+                        <a:prstGeom prst="rect">
+                          <a:avLst/>
+                        </a:prstGeom>
+                        <a:noFill/>
+                        <a:ln w="0">
+                          <a:noFill/>
+                        </a:ln>
                       </wps:spPr>
+                      <wps:style>
+                        <a:lnRef idx="0"/>
+                        <a:fillRef idx="0"/>
+                        <a:effectRef idx="0"/>
+                        <a:fontRef idx="minor"/>
+                      </wps:style>
                       <wps:txbx>
                         <w:txbxContent>
                           <w:p>
@@ -149,7 +120,7 @@
                           </w:p>
                         </w:txbxContent>
                       </wps:txbx>
-                      <wps:bodyPr anchor="t" lIns="0" tIns="0" rIns="0" bIns="0">
+                      <wps:bodyPr lIns="0" rIns="0" tIns="0" bIns="0" anchor="t">
                         <a:noAutofit/>
                       </wps:bodyPr>
                     </wps:wsp>
@@ -160,8 +131,10 @@
           </mc:Choice>
           <mc:Fallback>
             <w:pict>
-              <v:rect stroked="f" strokeweight="0pt" style="position:absolute;rotation:-0;width:90.6pt;height:187.2pt;mso-wrap-distance-left:9pt;mso-wrap-distance-right:9pt;mso-wrap-distance-top:0pt;mso-wrap-distance-bottom:0pt;margin-top:-50.4pt;mso-position-vertical-relative:text;margin-left:162.25pt;mso-position-horizontal-relative:margin">
-                <v:textbox inset="0in,0in,0in,0in">
+              <v:rect id="shape_0" ID="Frame3" path="m0,0l-2147483645,0l-2147483645,-2147483646l0,-2147483646xe" fillcolor="white" stroked="f" o:allowincell="f" style="position:absolute;margin-left:162.25pt;margin-top:-50.4pt;width:90.55pt;height:187.15pt;mso-wrap-style:none;v-text-anchor:middle;mso-position-horizontal-relative:margin">
+                <v:fill o:detectmouseclick="t" type="solid" color2="black" opacity="0"/>
+                <v:stroke color="#3465a4" joinstyle="round" endcap="flat"/>
+                <v:textbox>
                   <w:txbxContent>
                     <w:p>
                       <w:pPr>
@@ -189,6 +162,12 @@
           </mc:Fallback>
         </mc:AlternateContent>
       </w:r>
+      <w:r>
+        <w:rPr>
+          <w:sz w:val="20"/>
+        </w:rPr>
+        <w:t>LONDON’S GLOBAL UNIVERSITY</w:t>
+      </w:r>
     </w:p>
     <w:p>
       <w:pPr>
@@ -245,12 +224,10 @@
       </w:pPr>
       <w:r>
         <w:rPr/>
-      </w:r>
-      <w:r>
         <mc:AlternateContent>
           <mc:Choice Requires="wps">
             <w:drawing>
-              <wp:anchor behindDoc="1" distT="0" distB="0" distL="114300" distR="114300" simplePos="0" locked="0" layoutInCell="0" allowOverlap="1" relativeHeight="3">
+              <wp:anchor behindDoc="1" distT="0" distB="0" distL="0" distR="0" simplePos="0" locked="0" layoutInCell="0" allowOverlap="1" relativeHeight="6">
                 <wp:simplePos x="0" y="0"/>
                 <wp:positionH relativeFrom="margin">
                   <wp:posOffset>2194560</wp:posOffset>
@@ -261,23 +238,30 @@
                 <wp:extent cx="1150620" cy="2377440"/>
                 <wp:effectExtent l="0" t="0" r="0" b="0"/>
                 <wp:wrapNone/>
-                <wp:docPr id="3" name="Frame5"/>
+                <wp:docPr id="4" name="Frame5"/>
                 <a:graphic xmlns:a="http://schemas.openxmlformats.org/drawingml/2006/main">
                   <a:graphicData uri="http://schemas.microsoft.com/office/word/2010/wordprocessingShape">
                     <wps:wsp>
-                      <wps:cNvSpPr txBox="1"/>
+                      <wps:cNvSpPr/>
                       <wps:spPr>
                         <a:xfrm>
                           <a:off x="0" y="0"/>
-                          <a:ext cx="1150620" cy="2377440"/>
+                          <a:ext cx="1150560" cy="2377440"/>
                         </a:xfrm>
-                        <a:prstGeom prst="rect"/>
-                        <a:solidFill>
-                          <a:srgbClr val="FFFFFF">
-                            <a:alpha val="0"/>
-                          </a:srgbClr>
-                        </a:solidFill>
+                        <a:prstGeom prst="rect">
+                          <a:avLst/>
+                        </a:prstGeom>
+                        <a:noFill/>
+                        <a:ln w="0">
+                          <a:noFill/>
+                        </a:ln>
                       </wps:spPr>
+                      <wps:style>
+                        <a:lnRef idx="0"/>
+                        <a:fillRef idx="0"/>
+                        <a:effectRef idx="0"/>
+                        <a:fontRef idx="minor"/>
+                      </wps:style>
                       <wps:txbx>
                         <w:txbxContent>
                           <w:p>
@@ -318,7 +302,7 @@
                           </w:p>
                         </w:txbxContent>
                       </wps:txbx>
-                      <wps:bodyPr anchor="t" lIns="0" tIns="0" rIns="0" bIns="0">
+                      <wps:bodyPr lIns="0" rIns="0" tIns="0" bIns="0" anchor="t">
                         <a:noAutofit/>
                       </wps:bodyPr>
                     </wps:wsp>
@@ -329,8 +313,10 @@
           </mc:Choice>
           <mc:Fallback>
             <w:pict>
-              <v:rect stroked="f" strokeweight="0pt" style="position:absolute;rotation:-0;width:90.6pt;height:187.2pt;mso-wrap-distance-left:9pt;mso-wrap-distance-right:9pt;mso-wrap-distance-top:0pt;mso-wrap-distance-bottom:0pt;margin-top:-28.8pt;mso-position-vertical-relative:text;margin-left:172.8pt;mso-position-horizontal-relative:margin">
-                <v:textbox inset="0in,0in,0in,0in">
+              <v:rect id="shape_0" ID="Frame5" path="m0,0l-2147483645,0l-2147483645,-2147483646l0,-2147483646xe" fillcolor="white" stroked="f" o:allowincell="f" style="position:absolute;margin-left:172.8pt;margin-top:-28.8pt;width:90.55pt;height:187.15pt;mso-wrap-style:square;v-text-anchor:top;mso-position-horizontal-relative:margin">
+                <v:fill o:detectmouseclick="t" type="solid" color2="black" opacity="0"/>
+                <v:stroke color="#3465a4" joinstyle="round" endcap="flat"/>
+                <v:textbox>
                   <w:txbxContent>
                     <w:p>
                       <w:pPr>
@@ -375,12 +361,10 @@
             </w:pict>
           </mc:Fallback>
         </mc:AlternateContent>
-      </w:r>
-      <w:r>
         <mc:AlternateContent>
           <mc:Choice Requires="wps">
             <w:drawing>
-              <wp:anchor behindDoc="1" distT="0" distB="0" distL="114300" distR="114300" simplePos="0" locked="0" layoutInCell="0" allowOverlap="1" relativeHeight="4">
+              <wp:anchor behindDoc="1" distT="0" distB="0" distL="0" distR="0" simplePos="0" locked="0" layoutInCell="0" allowOverlap="1" relativeHeight="8">
                 <wp:simplePos x="0" y="0"/>
                 <wp:positionH relativeFrom="margin">
                   <wp:posOffset>2194560</wp:posOffset>
@@ -391,23 +375,30 @@
                 <wp:extent cx="1150620" cy="2377440"/>
                 <wp:effectExtent l="0" t="0" r="0" b="0"/>
                 <wp:wrapNone/>
-                <wp:docPr id="4" name="Frame4"/>
+                <wp:docPr id="6" name="Frame4"/>
                 <a:graphic xmlns:a="http://schemas.openxmlformats.org/drawingml/2006/main">
                   <a:graphicData uri="http://schemas.microsoft.com/office/word/2010/wordprocessingShape">
                     <wps:wsp>
-                      <wps:cNvSpPr txBox="1"/>
+                      <wps:cNvSpPr/>
                       <wps:spPr>
                         <a:xfrm>
                           <a:off x="0" y="0"/>
-                          <a:ext cx="1150620" cy="2377440"/>
+                          <a:ext cx="1150560" cy="2377440"/>
                         </a:xfrm>
-                        <a:prstGeom prst="rect"/>
-                        <a:solidFill>
-                          <a:srgbClr val="FFFFFF">
-                            <a:alpha val="0"/>
-                          </a:srgbClr>
-                        </a:solidFill>
+                        <a:prstGeom prst="rect">
+                          <a:avLst/>
+                        </a:prstGeom>
+                        <a:noFill/>
+                        <a:ln w="0">
+                          <a:noFill/>
+                        </a:ln>
                       </wps:spPr>
+                      <wps:style>
+                        <a:lnRef idx="0"/>
+                        <a:fillRef idx="0"/>
+                        <a:effectRef idx="0"/>
+                        <a:fontRef idx="minor"/>
+                      </wps:style>
                       <wps:txbx>
                         <w:txbxContent>
                           <w:p>
@@ -448,7 +439,7 @@
                           </w:p>
                         </w:txbxContent>
                       </wps:txbx>
-                      <wps:bodyPr anchor="t" lIns="0" tIns="0" rIns="0" bIns="0">
+                      <wps:bodyPr lIns="0" rIns="0" tIns="0" bIns="0" anchor="t">
                         <a:noAutofit/>
                       </wps:bodyPr>
                     </wps:wsp>
@@ -459,8 +450,10 @@
           </mc:Choice>
           <mc:Fallback>
             <w:pict>
-              <v:rect stroked="f" strokeweight="0pt" style="position:absolute;rotation:-0;width:90.6pt;height:187.2pt;mso-wrap-distance-left:9pt;mso-wrap-distance-right:9pt;mso-wrap-distance-top:0pt;mso-wrap-distance-bottom:0pt;margin-top:-28.8pt;mso-position-vertical-relative:text;margin-left:172.8pt;mso-position-horizontal-relative:margin">
-                <v:textbox inset="0in,0in,0in,0in">
+              <v:rect id="shape_0" ID="Frame4" path="m0,0l-2147483645,0l-2147483645,-2147483646l0,-2147483646xe" fillcolor="white" stroked="f" o:allowincell="f" style="position:absolute;margin-left:172.8pt;margin-top:-28.8pt;width:90.55pt;height:187.15pt;mso-wrap-style:square;v-text-anchor:top;mso-position-horizontal-relative:margin">
+                <v:fill o:detectmouseclick="t" type="solid" color2="black" opacity="0"/>
+                <v:stroke color="#3465a4" joinstyle="round" endcap="flat"/>
+                <v:textbox>
                   <w:txbxContent>
                     <w:p>
                       <w:pPr>
@@ -582,13 +575,7 @@
         <w:rPr>
           <w:lang w:val="en-GB"/>
         </w:rPr>
-        <w:t xml:space="preserve">Date: </w:t>
-      </w:r>
-      <w:r>
-        <w:rPr>
-          <w:lang w:val="en-GB"/>
-        </w:rPr>
-        <w:t>17/11/2023</w:t>
+        <w:t>Date: 17/11/2023</w:t>
       </w:r>
     </w:p>
     <w:p>
@@ -603,13 +590,7 @@
         <w:rPr>
           <w:lang w:val="en-GB"/>
         </w:rPr>
-        <w:t xml:space="preserve">Time: </w:t>
-      </w:r>
-      <w:r>
-        <w:rPr>
-          <w:lang w:val="en-GB"/>
-        </w:rPr>
-        <w:t>16:00 -16:30</w:t>
+        <w:t>Time: 16:00 -16:30</w:t>
       </w:r>
     </w:p>
     <w:p>
@@ -624,13 +605,7 @@
         <w:rPr>
           <w:lang w:val="en-GB"/>
         </w:rPr>
-        <w:t xml:space="preserve">Duration: </w:t>
-      </w:r>
-      <w:r>
-        <w:rPr>
-          <w:lang w:val="en-GB"/>
-        </w:rPr>
-        <w:t>30 minutes</w:t>
+        <w:t>Duration: 30 minutes</w:t>
       </w:r>
     </w:p>
     <w:p>
@@ -645,13 +620,7 @@
         <w:rPr>
           <w:lang w:val="en-GB"/>
         </w:rPr>
-        <w:t xml:space="preserve">Location: </w:t>
-      </w:r>
-      <w:r>
-        <w:rPr>
-          <w:lang w:val="en-GB"/>
-        </w:rPr>
-        <w:t xml:space="preserve">Online - </w:t>
+        <w:t xml:space="preserve">Location: Online - </w:t>
       </w:r>
       <w:hyperlink r:id="rId3" w:tgtFrame="_blank">
         <w:r>
@@ -736,13 +705,7 @@
         <w:rPr>
           <w:szCs w:val="22"/>
         </w:rPr>
-        <w:t xml:space="preserve">Understand the motivation behind the </w:t>
-      </w:r>
-      <w:r>
-        <w:rPr>
-          <w:szCs w:val="22"/>
-        </w:rPr>
-        <w:t>Impact Framework project</w:t>
+        <w:t>Understand the motivation behind the Impact Framework project</w:t>
       </w:r>
     </w:p>
     <w:p>
@@ -830,14 +793,14 @@
         <w:tblLook w:val="04a0"/>
       </w:tblPr>
       <w:tblGrid>
-        <w:gridCol w:w="2517"/>
-        <w:gridCol w:w="7337"/>
+        <w:gridCol w:w="2516"/>
+        <w:gridCol w:w="7338"/>
       </w:tblGrid>
       <w:tr>
         <w:trPr/>
         <w:tc>
           <w:tcPr>
-            <w:tcW w:w="2517" w:type="dxa"/>
+            <w:tcW w:w="2516" w:type="dxa"/>
             <w:tcBorders>
               <w:top w:val="single" w:sz="4" w:space="0" w:color="000000"/>
               <w:left w:val="single" w:sz="4" w:space="0" w:color="000000"/>
@@ -863,7 +826,7 @@
         </w:tc>
         <w:tc>
           <w:tcPr>
-            <w:tcW w:w="7337" w:type="dxa"/>
+            <w:tcW w:w="7338" w:type="dxa"/>
             <w:tcBorders>
               <w:top w:val="single" w:sz="4" w:space="0" w:color="000000"/>
               <w:left w:val="single" w:sz="4" w:space="0" w:color="000000"/>
@@ -892,7 +855,7 @@
         <w:trPr/>
         <w:tc>
           <w:tcPr>
-            <w:tcW w:w="2517" w:type="dxa"/>
+            <w:tcW w:w="2516" w:type="dxa"/>
             <w:tcBorders>
               <w:top w:val="single" w:sz="4" w:space="0" w:color="000000"/>
               <w:left w:val="single" w:sz="4" w:space="0" w:color="000000"/>
@@ -918,7 +881,7 @@
         </w:tc>
         <w:tc>
           <w:tcPr>
-            <w:tcW w:w="7337" w:type="dxa"/>
+            <w:tcW w:w="7338" w:type="dxa"/>
             <w:tcBorders>
               <w:top w:val="single" w:sz="4" w:space="0" w:color="000000"/>
               <w:left w:val="single" w:sz="4" w:space="0" w:color="000000"/>
@@ -947,7 +910,7 @@
         <w:trPr/>
         <w:tc>
           <w:tcPr>
-            <w:tcW w:w="2517" w:type="dxa"/>
+            <w:tcW w:w="2516" w:type="dxa"/>
             <w:tcBorders>
               <w:top w:val="single" w:sz="4" w:space="0" w:color="000000"/>
               <w:left w:val="single" w:sz="4" w:space="0" w:color="000000"/>
@@ -973,7 +936,7 @@
         </w:tc>
         <w:tc>
           <w:tcPr>
-            <w:tcW w:w="7337" w:type="dxa"/>
+            <w:tcW w:w="7338" w:type="dxa"/>
             <w:tcBorders>
               <w:top w:val="single" w:sz="4" w:space="0" w:color="000000"/>
               <w:left w:val="single" w:sz="4" w:space="0" w:color="000000"/>
@@ -1005,7 +968,6 @@
             </w:r>
             <w:r>
               <w:rPr>
-                <w:rFonts w:ascii="Arial" w:hAnsi="Arial"/>
                 <w:color w:val="000000"/>
                 <w:sz w:val="22"/>
                 <w:szCs w:val="22"/>
@@ -1015,7 +977,6 @@
             </w:r>
             <w:r>
               <w:rPr>
-                <w:rFonts w:ascii="Arial" w:hAnsi="Arial"/>
                 <w:b w:val="false"/>
                 <w:i w:val="false"/>
                 <w:caps w:val="false"/>
@@ -1045,7 +1006,6 @@
             </w:pPr>
             <w:r>
               <w:rPr>
-                <w:rFonts w:ascii="Arial" w:hAnsi="Arial"/>
                 <w:color w:val="000000"/>
                 <w:sz w:val="22"/>
                 <w:szCs w:val="22"/>
@@ -1357,13 +1317,7 @@
               <w:rPr>
                 <w:szCs w:val="22"/>
               </w:rPr>
-              <w:t xml:space="preserve">3 </w:t>
-            </w:r>
-            <w:r>
-              <w:rPr>
-                <w:szCs w:val="22"/>
-              </w:rPr>
-              <w:t>min</w:t>
+              <w:t>3 min</w:t>
             </w:r>
           </w:p>
         </w:tc>
@@ -1891,7 +1845,7 @@
               <w:rPr>
                 <w:szCs w:val="22"/>
               </w:rPr>
-              <w:t>6</w:t>
+              <w:t>5</w:t>
             </w:r>
             <w:r>
               <w:rPr>
@@ -2029,13 +1983,7 @@
               <w:rPr>
                 <w:szCs w:val="22"/>
               </w:rPr>
-              <w:t>8</w:t>
-            </w:r>
-            <w:r>
-              <w:rPr>
-                <w:szCs w:val="22"/>
-              </w:rPr>
-              <w:t xml:space="preserve"> min</w:t>
+              <w:t>8 min</w:t>
             </w:r>
           </w:p>
         </w:tc>
@@ -2070,6 +2018,133 @@
             <w:tcW w:w="1242" w:type="dxa"/>
             <w:tcBorders>
               <w:top w:val="single" w:sz="4" w:space="0" w:color="000000"/>
+              <w:left w:val="single" w:sz="4" w:space="0" w:color="000000"/>
+              <w:bottom w:val="single" w:sz="4" w:space="0" w:color="000000"/>
+              <w:right w:val="single" w:sz="4" w:space="0" w:color="000000"/>
+            </w:tcBorders>
+          </w:tcPr>
+          <w:p>
+            <w:pPr>
+              <w:pStyle w:val="Normal"/>
+              <w:widowControl w:val="false"/>
+              <w:rPr>
+                <w:szCs w:val="22"/>
+              </w:rPr>
+            </w:pPr>
+            <w:r>
+              <w:rPr>
+                <w:szCs w:val="22"/>
+              </w:rPr>
+            </w:r>
+          </w:p>
+        </w:tc>
+      </w:tr>
+      <w:tr>
+        <w:trPr/>
+        <w:tc>
+          <w:tcPr>
+            <w:tcW w:w="675" w:type="dxa"/>
+            <w:tcBorders>
+              <w:left w:val="single" w:sz="4" w:space="0" w:color="000000"/>
+              <w:bottom w:val="single" w:sz="4" w:space="0" w:color="000000"/>
+              <w:right w:val="single" w:sz="4" w:space="0" w:color="000000"/>
+            </w:tcBorders>
+          </w:tcPr>
+          <w:p>
+            <w:pPr>
+              <w:pStyle w:val="Normal"/>
+              <w:widowControl w:val="false"/>
+              <w:rPr>
+                <w:szCs w:val="22"/>
+              </w:rPr>
+            </w:pPr>
+            <w:r>
+              <w:rPr>
+                <w:szCs w:val="22"/>
+              </w:rPr>
+              <w:t>7.</w:t>
+            </w:r>
+          </w:p>
+        </w:tc>
+        <w:tc>
+          <w:tcPr>
+            <w:tcW w:w="4678" w:type="dxa"/>
+            <w:tcBorders>
+              <w:left w:val="single" w:sz="4" w:space="0" w:color="000000"/>
+              <w:bottom w:val="single" w:sz="4" w:space="0" w:color="000000"/>
+              <w:right w:val="single" w:sz="4" w:space="0" w:color="000000"/>
+            </w:tcBorders>
+          </w:tcPr>
+          <w:p>
+            <w:pPr>
+              <w:pStyle w:val="Normal"/>
+              <w:widowControl w:val="false"/>
+              <w:rPr>
+                <w:szCs w:val="22"/>
+              </w:rPr>
+            </w:pPr>
+            <w:r>
+              <w:rPr>
+                <w:szCs w:val="22"/>
+              </w:rPr>
+              <w:t>Find weekly meeting slot</w:t>
+            </w:r>
+          </w:p>
+        </w:tc>
+        <w:tc>
+          <w:tcPr>
+            <w:tcW w:w="1418" w:type="dxa"/>
+            <w:tcBorders>
+              <w:left w:val="single" w:sz="4" w:space="0" w:color="000000"/>
+              <w:bottom w:val="single" w:sz="4" w:space="0" w:color="000000"/>
+              <w:right w:val="single" w:sz="4" w:space="0" w:color="000000"/>
+            </w:tcBorders>
+          </w:tcPr>
+          <w:p>
+            <w:pPr>
+              <w:pStyle w:val="Normal"/>
+              <w:widowControl w:val="false"/>
+              <w:rPr>
+                <w:szCs w:val="22"/>
+              </w:rPr>
+            </w:pPr>
+            <w:r>
+              <w:rPr>
+                <w:szCs w:val="22"/>
+              </w:rPr>
+              <w:t>1 min</w:t>
+            </w:r>
+          </w:p>
+        </w:tc>
+        <w:tc>
+          <w:tcPr>
+            <w:tcW w:w="1842" w:type="dxa"/>
+            <w:tcBorders>
+              <w:left w:val="single" w:sz="4" w:space="0" w:color="000000"/>
+              <w:bottom w:val="single" w:sz="4" w:space="0" w:color="000000"/>
+              <w:right w:val="single" w:sz="4" w:space="0" w:color="000000"/>
+            </w:tcBorders>
+          </w:tcPr>
+          <w:p>
+            <w:pPr>
+              <w:pStyle w:val="Normal"/>
+              <w:widowControl w:val="false"/>
+              <w:rPr>
+                <w:szCs w:val="22"/>
+              </w:rPr>
+            </w:pPr>
+            <w:r>
+              <w:rPr>
+                <w:szCs w:val="22"/>
+              </w:rPr>
+              <w:t>Bouras</w:t>
+            </w:r>
+          </w:p>
+        </w:tc>
+        <w:tc>
+          <w:tcPr>
+            <w:tcW w:w="1242" w:type="dxa"/>
+            <w:tcBorders>
               <w:left w:val="single" w:sz="4" w:space="0" w:color="000000"/>
               <w:bottom w:val="single" w:sz="4" w:space="0" w:color="000000"/>
               <w:right w:val="single" w:sz="4" w:space="0" w:color="000000"/>
@@ -2131,12 +2206,10 @@
     </w:pPr>
     <w:r>
       <w:rPr/>
-    </w:r>
-    <w:r>
       <mc:AlternateContent>
         <mc:Choice Requires="wps">
           <w:drawing>
-            <wp:anchor behindDoc="0" distT="0" distB="0" distL="0" distR="0" simplePos="0" locked="0" layoutInCell="1" allowOverlap="1" relativeHeight="0">
+            <wp:anchor behindDoc="1" distT="0" distB="0" distL="0" distR="0" simplePos="0" locked="0" layoutInCell="0" allowOverlap="1" relativeHeight="3">
               <wp:simplePos x="0" y="0"/>
               <wp:positionH relativeFrom="margin">
                 <wp:align>center</wp:align>
@@ -2147,29 +2220,35 @@
               <wp:extent cx="14605" cy="14605"/>
               <wp:effectExtent l="0" t="0" r="0" b="0"/>
               <wp:wrapSquare wrapText="bothSides"/>
-              <wp:docPr id="5" name="Frame1"/>
+              <wp:docPr id="8" name="Frame1"/>
               <a:graphic xmlns:a="http://schemas.openxmlformats.org/drawingml/2006/main">
                 <a:graphicData uri="http://schemas.microsoft.com/office/word/2010/wordprocessingShape">
                   <wps:wsp>
-                    <wps:cNvSpPr txBox="1"/>
+                    <wps:cNvSpPr/>
                     <wps:spPr>
                       <a:xfrm>
                         <a:off x="0" y="0"/>
-                        <a:ext cx="14605" cy="14605"/>
+                        <a:ext cx="14760" cy="14760"/>
                       </a:xfrm>
-                      <a:prstGeom prst="rect"/>
-                      <a:solidFill>
-                        <a:srgbClr val="FFFFFF">
-                          <a:alpha val="0"/>
-                        </a:srgbClr>
-                      </a:solidFill>
+                      <a:prstGeom prst="rect">
+                        <a:avLst/>
+                      </a:prstGeom>
+                      <a:noFill/>
+                      <a:ln w="0">
+                        <a:noFill/>
+                      </a:ln>
                     </wps:spPr>
+                    <wps:style>
+                      <a:lnRef idx="0"/>
+                      <a:fillRef idx="0"/>
+                      <a:effectRef idx="0"/>
+                      <a:fontRef idx="minor"/>
+                    </wps:style>
                     <wps:txbx>
                       <w:txbxContent>
                         <w:p>
                           <w:pPr>
                             <w:pStyle w:val="Footer"/>
-                            <w:pBdr/>
                             <w:rPr>
                               <w:rStyle w:val="Pagenumber"/>
                             </w:rPr>
@@ -2207,7 +2286,7 @@
                         </w:p>
                       </w:txbxContent>
                     </wps:txbx>
-                    <wps:bodyPr anchor="t" lIns="0" tIns="0" rIns="0" bIns="0">
+                    <wps:bodyPr lIns="0" rIns="0" tIns="0" bIns="0" anchor="t">
                       <a:spAutoFit/>
                     </wps:bodyPr>
                   </wps:wsp>
@@ -2218,14 +2297,14 @@
         </mc:Choice>
         <mc:Fallback>
           <w:pict>
-            <v:rect fillcolor="#FFFFFF" style="position:absolute;rotation:-0;width:1.15pt;height:1.15pt;mso-wrap-distance-left:0pt;mso-wrap-distance-right:0pt;mso-wrap-distance-top:0pt;mso-wrap-distance-bottom:0pt;margin-top:0.05pt;mso-position-vertical-relative:text;margin-left:0pt;mso-position-horizontal:center;mso-position-horizontal-relative:margin">
-              <v:fill opacity="0f"/>
-              <v:textbox inset="0in,0in,0in,0in">
+            <v:rect id="shape_0" ID="Frame1" path="m0,0l-2147483645,0l-2147483645,-2147483646l0,-2147483646xe" fillcolor="white" stroked="f" o:allowincell="f" style="position:absolute;margin-left:0pt;margin-top:0.05pt;width:1.1pt;height:1.1pt;mso-wrap-style:square;v-text-anchor:top;mso-position-horizontal:center;mso-position-horizontal-relative:margin">
+              <v:fill o:detectmouseclick="t" type="solid" color2="black" opacity="0"/>
+              <v:stroke color="#3465a4" joinstyle="round" endcap="flat"/>
+              <v:textbox>
                 <w:txbxContent>
                   <w:p>
                     <w:pPr>
                       <w:pStyle w:val="Footer"/>
-                      <w:pBdr/>
                       <w:rPr>
                         <w:rStyle w:val="Pagenumber"/>
                       </w:rPr>
@@ -2282,12 +2361,10 @@
     </w:pPr>
     <w:r>
       <w:rPr/>
-    </w:r>
-    <w:r>
       <mc:AlternateContent>
         <mc:Choice Requires="wps">
           <w:drawing>
-            <wp:anchor behindDoc="0" distT="0" distB="0" distL="0" distR="0" simplePos="0" locked="0" layoutInCell="1" allowOverlap="1" relativeHeight="0">
+            <wp:anchor behindDoc="1" distT="0" distB="0" distL="0" distR="0" simplePos="0" locked="0" layoutInCell="0" allowOverlap="1" relativeHeight="2">
               <wp:simplePos x="0" y="0"/>
               <wp:positionH relativeFrom="margin">
                 <wp:align>center</wp:align>
@@ -2295,32 +2372,38 @@
               <wp:positionV relativeFrom="paragraph">
                 <wp:posOffset>635</wp:posOffset>
               </wp:positionV>
-              <wp:extent cx="14605" cy="14605"/>
+              <wp:extent cx="14605" cy="159385"/>
               <wp:effectExtent l="0" t="0" r="0" b="0"/>
               <wp:wrapSquare wrapText="bothSides"/>
-              <wp:docPr id="6" name="Frame2"/>
+              <wp:docPr id="10" name="Frame2"/>
               <a:graphic xmlns:a="http://schemas.openxmlformats.org/drawingml/2006/main">
                 <a:graphicData uri="http://schemas.microsoft.com/office/word/2010/wordprocessingShape">
                   <wps:wsp>
-                    <wps:cNvSpPr txBox="1"/>
+                    <wps:cNvSpPr/>
                     <wps:spPr>
                       <a:xfrm>
                         <a:off x="0" y="0"/>
-                        <a:ext cx="14605" cy="14605"/>
+                        <a:ext cx="14760" cy="159480"/>
                       </a:xfrm>
-                      <a:prstGeom prst="rect"/>
-                      <a:solidFill>
-                        <a:srgbClr val="FFFFFF">
-                          <a:alpha val="0"/>
-                        </a:srgbClr>
-                      </a:solidFill>
+                      <a:prstGeom prst="rect">
+                        <a:avLst/>
+                      </a:prstGeom>
+                      <a:noFill/>
+                      <a:ln w="0">
+                        <a:noFill/>
+                      </a:ln>
                     </wps:spPr>
+                    <wps:style>
+                      <a:lnRef idx="0"/>
+                      <a:fillRef idx="0"/>
+                      <a:effectRef idx="0"/>
+                      <a:fontRef idx="minor"/>
+                    </wps:style>
                     <wps:txbx>
                       <w:txbxContent>
                         <w:p>
                           <w:pPr>
                             <w:pStyle w:val="Footer"/>
-                            <w:pBdr/>
                             <w:rPr>
                               <w:rStyle w:val="Pagenumber"/>
                             </w:rPr>
@@ -2358,7 +2441,7 @@
                         </w:p>
                       </w:txbxContent>
                     </wps:txbx>
-                    <wps:bodyPr anchor="t" lIns="0" tIns="0" rIns="0" bIns="0">
+                    <wps:bodyPr lIns="0" rIns="0" tIns="0" bIns="0" anchor="t">
                       <a:spAutoFit/>
                     </wps:bodyPr>
                   </wps:wsp>
@@ -2369,14 +2452,14 @@
         </mc:Choice>
         <mc:Fallback>
           <w:pict>
-            <v:rect fillcolor="#FFFFFF" style="position:absolute;rotation:-0;width:1.15pt;height:1.15pt;mso-wrap-distance-left:0pt;mso-wrap-distance-right:0pt;mso-wrap-distance-top:0pt;mso-wrap-distance-bottom:0pt;margin-top:0.05pt;mso-position-vertical-relative:text;margin-left:237.8pt;mso-position-horizontal:center;mso-position-horizontal-relative:margin">
-              <v:fill opacity="0f"/>
-              <v:textbox inset="0in,0in,0in,0in">
+            <v:rect id="shape_0" ID="Frame2" path="m0,0l-2147483645,0l-2147483645,-2147483646l0,-2147483646xe" fillcolor="white" stroked="f" o:allowincell="f" style="position:absolute;margin-left:240.35pt;margin-top:0.05pt;width:1.1pt;height:12.5pt;mso-wrap-style:square;v-text-anchor:top;mso-position-horizontal:center;mso-position-horizontal-relative:margin">
+              <v:fill o:detectmouseclick="t" type="solid" color2="black" opacity="0"/>
+              <v:stroke color="#3465a4" joinstyle="round" endcap="flat"/>
+              <v:textbox>
                 <w:txbxContent>
                   <w:p>
                     <w:pPr>
                       <w:pStyle w:val="Footer"/>
-                      <w:pBdr/>
                       <w:rPr>
                         <w:rStyle w:val="Pagenumber"/>
                       </w:rPr>
@@ -2883,6 +2966,7 @@
     <w:rsid w:val="00867045"/>
     <w:pPr>
       <w:widowControl/>
+      <w:suppressAutoHyphens w:val="true"/>
       <w:bidi w:val="0"/>
       <w:spacing w:before="0" w:after="0"/>
       <w:jc w:val="left"/>
@@ -3379,6 +3463,7 @@
     <w:rsid w:val="00867045"/>
     <w:pPr>
       <w:widowControl/>
+      <w:suppressAutoHyphens w:val="true"/>
       <w:bidi w:val="0"/>
       <w:spacing w:before="0" w:after="0"/>
       <w:jc w:val="left"/>

</xml_diff>

<commit_message>
Minutes for meeting company 17/11
</commit_message>
<xml_diff>
--- a/Meeting Agendas/Company/17-Nov/Meeting-Company-17-Nov-Agenda.docx
+++ b/Meeting Agendas/Company/17-Nov/Meeting-Company-17-Nov-Agenda.docx
@@ -12,54 +12,6 @@
         </w:rPr>
       </w:pPr>
       <w:r>
-        <w:rPr>
-          <w:sz w:val="20"/>
-        </w:rPr>
-        <w:drawing>
-          <wp:anchor behindDoc="1" distT="0" distB="0" distL="0" distR="0" simplePos="0" locked="0" layoutInCell="0" allowOverlap="1" relativeHeight="10">
-            <wp:simplePos x="0" y="0"/>
-            <wp:positionH relativeFrom="column">
-              <wp:posOffset>-706120</wp:posOffset>
-            </wp:positionH>
-            <wp:positionV relativeFrom="paragraph">
-              <wp:posOffset>100330</wp:posOffset>
-            </wp:positionV>
-            <wp:extent cx="7595870" cy="988695"/>
-            <wp:effectExtent l="0" t="0" r="0" b="0"/>
-            <wp:wrapNone/>
-            <wp:docPr id="1" name="Image1" descr=""/>
-            <wp:cNvGraphicFramePr>
-              <a:graphicFrameLocks xmlns:a="http://schemas.openxmlformats.org/drawingml/2006/main" noChangeAspect="1"/>
-            </wp:cNvGraphicFramePr>
-            <a:graphic xmlns:a="http://schemas.openxmlformats.org/drawingml/2006/main">
-              <a:graphicData uri="http://schemas.openxmlformats.org/drawingml/2006/picture">
-                <pic:pic xmlns:pic="http://schemas.openxmlformats.org/drawingml/2006/picture">
-                  <pic:nvPicPr>
-                    <pic:cNvPr id="1" name="Image1" descr=""/>
-                    <pic:cNvPicPr>
-                      <a:picLocks noChangeAspect="1" noChangeArrowheads="1"/>
-                    </pic:cNvPicPr>
-                  </pic:nvPicPr>
-                  <pic:blipFill>
-                    <a:blip r:embed="rId2"/>
-                    <a:stretch>
-                      <a:fillRect/>
-                    </a:stretch>
-                  </pic:blipFill>
-                  <pic:spPr bwMode="auto">
-                    <a:xfrm>
-                      <a:off x="0" y="0"/>
-                      <a:ext cx="7595870" cy="988695"/>
-                    </a:xfrm>
-                    <a:prstGeom prst="rect">
-                      <a:avLst/>
-                    </a:prstGeom>
-                  </pic:spPr>
-                </pic:pic>
-              </a:graphicData>
-            </a:graphic>
-          </wp:anchor>
-        </w:drawing>
         <mc:AlternateContent>
           <mc:Choice Requires="wps">
             <w:drawing>
@@ -74,7 +26,7 @@
                 <wp:extent cx="1150620" cy="2377440"/>
                 <wp:effectExtent l="0" t="0" r="0" b="0"/>
                 <wp:wrapNone/>
-                <wp:docPr id="2" name="Frame3"/>
+                <wp:docPr id="1" name="Frame3"/>
                 <a:graphic xmlns:a="http://schemas.openxmlformats.org/drawingml/2006/main">
                   <a:graphicData uri="http://schemas.microsoft.com/office/word/2010/wordprocessingShape">
                     <wps:wsp>
@@ -115,7 +67,9 @@
                               </w:rPr>
                             </w:pPr>
                             <w:r>
-                              <w:rPr/>
+                              <w:rPr>
+                                <w:color w:val="000000"/>
+                              </w:rPr>
                             </w:r>
                           </w:p>
                         </w:txbxContent>
@@ -131,8 +85,8 @@
           </mc:Choice>
           <mc:Fallback>
             <w:pict>
-              <v:rect id="shape_0" ID="Frame3" path="m0,0l-2147483645,0l-2147483645,-2147483646l0,-2147483646xe" fillcolor="white" stroked="f" o:allowincell="f" style="position:absolute;margin-left:162.25pt;margin-top:-50.4pt;width:90.55pt;height:187.15pt;mso-wrap-style:none;v-text-anchor:middle;mso-position-horizontal-relative:margin">
-                <v:fill o:detectmouseclick="t" type="solid" color2="black" opacity="0"/>
+              <v:rect id="shape_0" ID="Frame3" path="m0,0l-2147483645,0l-2147483645,-2147483646l0,-2147483646xe" stroked="f" o:allowincell="f" style="position:absolute;margin-left:162.25pt;margin-top:-50.4pt;width:90.55pt;height:187.15pt;mso-wrap-style:none;v-text-anchor:middle;mso-position-horizontal-relative:margin">
+                <v:fill o:detectmouseclick="t" on="false"/>
                 <v:stroke color="#3465a4" joinstyle="round" endcap="flat"/>
                 <v:textbox>
                   <w:txbxContent>
@@ -151,7 +105,9 @@
                         </w:rPr>
                       </w:pPr>
                       <w:r>
-                        <w:rPr/>
+                        <w:rPr>
+                          <w:color w:val="000000"/>
+                        </w:rPr>
                       </w:r>
                     </w:p>
                   </w:txbxContent>
@@ -161,6 +117,51 @@
             </w:pict>
           </mc:Fallback>
         </mc:AlternateContent>
+        <w:drawing>
+          <wp:anchor behindDoc="1" distT="0" distB="0" distL="0" distR="0" simplePos="0" locked="0" layoutInCell="0" allowOverlap="1" relativeHeight="10">
+            <wp:simplePos x="0" y="0"/>
+            <wp:positionH relativeFrom="column">
+              <wp:posOffset>-706120</wp:posOffset>
+            </wp:positionH>
+            <wp:positionV relativeFrom="paragraph">
+              <wp:posOffset>100330</wp:posOffset>
+            </wp:positionV>
+            <wp:extent cx="7595870" cy="988695"/>
+            <wp:effectExtent l="0" t="0" r="0" b="0"/>
+            <wp:wrapNone/>
+            <wp:docPr id="3" name="Image1" descr=""/>
+            <wp:cNvGraphicFramePr>
+              <a:graphicFrameLocks xmlns:a="http://schemas.openxmlformats.org/drawingml/2006/main" noChangeAspect="1"/>
+            </wp:cNvGraphicFramePr>
+            <a:graphic xmlns:a="http://schemas.openxmlformats.org/drawingml/2006/main">
+              <a:graphicData uri="http://schemas.openxmlformats.org/drawingml/2006/picture">
+                <pic:pic xmlns:pic="http://schemas.openxmlformats.org/drawingml/2006/picture">
+                  <pic:nvPicPr>
+                    <pic:cNvPr id="3" name="Image1" descr=""/>
+                    <pic:cNvPicPr>
+                      <a:picLocks noChangeAspect="1" noChangeArrowheads="1"/>
+                    </pic:cNvPicPr>
+                  </pic:nvPicPr>
+                  <pic:blipFill>
+                    <a:blip r:embed="rId2"/>
+                    <a:stretch>
+                      <a:fillRect/>
+                    </a:stretch>
+                  </pic:blipFill>
+                  <pic:spPr bwMode="auto">
+                    <a:xfrm>
+                      <a:off x="0" y="0"/>
+                      <a:ext cx="7595870" cy="988695"/>
+                    </a:xfrm>
+                    <a:prstGeom prst="rect">
+                      <a:avLst/>
+                    </a:prstGeom>
+                  </pic:spPr>
+                </pic:pic>
+              </a:graphicData>
+            </a:graphic>
+          </wp:anchor>
+        </w:drawing>
       </w:r>
       <w:r>
         <w:rPr>
@@ -280,6 +281,7 @@
                             </w:pPr>
                             <w:r>
                               <w:rPr>
+                                <w:color w:val="000000"/>
                                 <w:sz w:val="20"/>
                               </w:rPr>
                             </w:r>
@@ -297,7 +299,9 @@
                               </w:rPr>
                             </w:pPr>
                             <w:r>
-                              <w:rPr/>
+                              <w:rPr>
+                                <w:color w:val="000000"/>
+                              </w:rPr>
                             </w:r>
                           </w:p>
                         </w:txbxContent>
@@ -313,8 +317,8 @@
           </mc:Choice>
           <mc:Fallback>
             <w:pict>
-              <v:rect id="shape_0" ID="Frame5" path="m0,0l-2147483645,0l-2147483645,-2147483646l0,-2147483646xe" fillcolor="white" stroked="f" o:allowincell="f" style="position:absolute;margin-left:172.8pt;margin-top:-28.8pt;width:90.55pt;height:187.15pt;mso-wrap-style:square;v-text-anchor:top;mso-position-horizontal-relative:margin">
-                <v:fill o:detectmouseclick="t" type="solid" color2="black" opacity="0"/>
+              <v:rect id="shape_0" ID="Frame5" path="m0,0l-2147483645,0l-2147483645,-2147483646l0,-2147483646xe" stroked="f" o:allowincell="f" style="position:absolute;margin-left:172.8pt;margin-top:-28.8pt;width:90.55pt;height:187.15pt;mso-wrap-style:square;v-text-anchor:top;mso-position-horizontal-relative:margin">
+                <v:fill o:detectmouseclick="t" on="false"/>
                 <v:stroke color="#3465a4" joinstyle="round" endcap="flat"/>
                 <v:textbox>
                   <w:txbxContent>
@@ -334,6 +338,7 @@
                       </w:pPr>
                       <w:r>
                         <w:rPr>
+                          <w:color w:val="000000"/>
                           <w:sz w:val="20"/>
                         </w:rPr>
                       </w:r>
@@ -351,7 +356,9 @@
                         </w:rPr>
                       </w:pPr>
                       <w:r>
-                        <w:rPr/>
+                        <w:rPr>
+                          <w:color w:val="000000"/>
+                        </w:rPr>
                       </w:r>
                     </w:p>
                   </w:txbxContent>
@@ -417,6 +424,7 @@
                             </w:pPr>
                             <w:r>
                               <w:rPr>
+                                <w:color w:val="000000"/>
                                 <w:sz w:val="20"/>
                               </w:rPr>
                             </w:r>
@@ -434,7 +442,9 @@
                               </w:rPr>
                             </w:pPr>
                             <w:r>
-                              <w:rPr/>
+                              <w:rPr>
+                                <w:color w:val="000000"/>
+                              </w:rPr>
                             </w:r>
                           </w:p>
                         </w:txbxContent>
@@ -450,8 +460,8 @@
           </mc:Choice>
           <mc:Fallback>
             <w:pict>
-              <v:rect id="shape_0" ID="Frame4" path="m0,0l-2147483645,0l-2147483645,-2147483646l0,-2147483646xe" fillcolor="white" stroked="f" o:allowincell="f" style="position:absolute;margin-left:172.8pt;margin-top:-28.8pt;width:90.55pt;height:187.15pt;mso-wrap-style:square;v-text-anchor:top;mso-position-horizontal-relative:margin">
-                <v:fill o:detectmouseclick="t" type="solid" color2="black" opacity="0"/>
+              <v:rect id="shape_0" ID="Frame4" path="m0,0l-2147483645,0l-2147483645,-2147483646l0,-2147483646xe" stroked="f" o:allowincell="f" style="position:absolute;margin-left:172.8pt;margin-top:-28.8pt;width:90.55pt;height:187.15pt;mso-wrap-style:square;v-text-anchor:top;mso-position-horizontal-relative:margin">
+                <v:fill o:detectmouseclick="t" on="false"/>
                 <v:stroke color="#3465a4" joinstyle="round" endcap="flat"/>
                 <v:textbox>
                   <w:txbxContent>
@@ -471,6 +481,7 @@
                       </w:pPr>
                       <w:r>
                         <w:rPr>
+                          <w:color w:val="000000"/>
                           <w:sz w:val="20"/>
                         </w:rPr>
                       </w:r>
@@ -488,7 +499,9 @@
                         </w:rPr>
                       </w:pPr>
                       <w:r>
-                        <w:rPr/>
+                        <w:rPr>
+                          <w:color w:val="000000"/>
+                        </w:rPr>
                       </w:r>
                     </w:p>
                   </w:txbxContent>
@@ -547,7 +560,11 @@
       </w:pPr>
       <w:r>
         <w:rPr/>
-        <w:t>Agenda for &lt;Meeting Name&gt;</w:t>
+        <w:t xml:space="preserve">Agenda for </w:t>
+      </w:r>
+      <w:r>
+        <w:rPr/>
+        <w:t>Company meeting 17/11</w:t>
       </w:r>
     </w:p>
     <w:p>
@@ -793,14 +810,14 @@
         <w:tblLook w:val="04a0"/>
       </w:tblPr>
       <w:tblGrid>
-        <w:gridCol w:w="2516"/>
-        <w:gridCol w:w="7338"/>
+        <w:gridCol w:w="2515"/>
+        <w:gridCol w:w="7339"/>
       </w:tblGrid>
       <w:tr>
         <w:trPr/>
         <w:tc>
           <w:tcPr>
-            <w:tcW w:w="2516" w:type="dxa"/>
+            <w:tcW w:w="2515" w:type="dxa"/>
             <w:tcBorders>
               <w:top w:val="single" w:sz="4" w:space="0" w:color="000000"/>
               <w:left w:val="single" w:sz="4" w:space="0" w:color="000000"/>
@@ -826,7 +843,7 @@
         </w:tc>
         <w:tc>
           <w:tcPr>
-            <w:tcW w:w="7338" w:type="dxa"/>
+            <w:tcW w:w="7339" w:type="dxa"/>
             <w:tcBorders>
               <w:top w:val="single" w:sz="4" w:space="0" w:color="000000"/>
               <w:left w:val="single" w:sz="4" w:space="0" w:color="000000"/>
@@ -855,7 +872,7 @@
         <w:trPr/>
         <w:tc>
           <w:tcPr>
-            <w:tcW w:w="2516" w:type="dxa"/>
+            <w:tcW w:w="2515" w:type="dxa"/>
             <w:tcBorders>
               <w:top w:val="single" w:sz="4" w:space="0" w:color="000000"/>
               <w:left w:val="single" w:sz="4" w:space="0" w:color="000000"/>
@@ -881,7 +898,7 @@
         </w:tc>
         <w:tc>
           <w:tcPr>
-            <w:tcW w:w="7338" w:type="dxa"/>
+            <w:tcW w:w="7339" w:type="dxa"/>
             <w:tcBorders>
               <w:top w:val="single" w:sz="4" w:space="0" w:color="000000"/>
               <w:left w:val="single" w:sz="4" w:space="0" w:color="000000"/>
@@ -910,7 +927,7 @@
         <w:trPr/>
         <w:tc>
           <w:tcPr>
-            <w:tcW w:w="2516" w:type="dxa"/>
+            <w:tcW w:w="2515" w:type="dxa"/>
             <w:tcBorders>
               <w:top w:val="single" w:sz="4" w:space="0" w:color="000000"/>
               <w:left w:val="single" w:sz="4" w:space="0" w:color="000000"/>
@@ -936,7 +953,7 @@
         </w:tc>
         <w:tc>
           <w:tcPr>
-            <w:tcW w:w="7338" w:type="dxa"/>
+            <w:tcW w:w="7339" w:type="dxa"/>
             <w:tcBorders>
               <w:top w:val="single" w:sz="4" w:space="0" w:color="000000"/>
               <w:left w:val="single" w:sz="4" w:space="0" w:color="000000"/>
@@ -990,7 +1007,24 @@
                 <w:u w:val="none"/>
                 <w:effect w:val="none"/>
               </w:rPr>
-              <w:t>Joseph Cook,Sophie Trinder, Asim Hussain</w:t>
+              <w:t>Joseph Cook,Sophie Trinder, Asim Hussain,</w:t>
+            </w:r>
+            <w:r>
+              <w:rPr>
+                <w:b w:val="false"/>
+                <w:i w:val="false"/>
+                <w:caps w:val="false"/>
+                <w:smallCaps w:val="false"/>
+                <w:strike w:val="false"/>
+                <w:dstrike w:val="false"/>
+                <w:color w:val="000000"/>
+                <w:spacing w:val="0"/>
+                <w:sz w:val="22"/>
+                <w:szCs w:val="22"/>
+                <w:u w:val="none"/>
+                <w:effect w:val="none"/>
+              </w:rPr>
+              <w:t>Chris Jones,Gadhu Sundaram</w:t>
             </w:r>
           </w:p>
           <w:p>
@@ -1845,13 +1879,7 @@
               <w:rPr>
                 <w:szCs w:val="22"/>
               </w:rPr>
-              <w:t>5</w:t>
-            </w:r>
-            <w:r>
-              <w:rPr>
-                <w:szCs w:val="22"/>
-              </w:rPr>
-              <w:t xml:space="preserve"> min</w:t>
+              <w:t>5 min</w:t>
             </w:r>
           </w:p>
         </w:tc>
@@ -2256,30 +2284,35 @@
                           <w:r>
                             <w:rPr>
                               <w:rStyle w:val="Pagenumber"/>
+                              <w:color w:val="000000"/>
                             </w:rPr>
                             <w:fldChar w:fldCharType="begin"/>
                           </w:r>
                           <w:r>
                             <w:rPr>
                               <w:rStyle w:val="Pagenumber"/>
+                              <w:color w:val="000000"/>
                             </w:rPr>
                             <w:instrText xml:space="preserve"> PAGE </w:instrText>
                           </w:r>
                           <w:r>
                             <w:rPr>
                               <w:rStyle w:val="Pagenumber"/>
+                              <w:color w:val="000000"/>
                             </w:rPr>
                             <w:fldChar w:fldCharType="separate"/>
                           </w:r>
                           <w:r>
                             <w:rPr>
                               <w:rStyle w:val="Pagenumber"/>
+                              <w:color w:val="000000"/>
                             </w:rPr>
                             <w:t>0</w:t>
                           </w:r>
                           <w:r>
                             <w:rPr>
                               <w:rStyle w:val="Pagenumber"/>
+                              <w:color w:val="000000"/>
                             </w:rPr>
                             <w:fldChar w:fldCharType="end"/>
                           </w:r>
@@ -2297,8 +2330,8 @@
         </mc:Choice>
         <mc:Fallback>
           <w:pict>
-            <v:rect id="shape_0" ID="Frame1" path="m0,0l-2147483645,0l-2147483645,-2147483646l0,-2147483646xe" fillcolor="white" stroked="f" o:allowincell="f" style="position:absolute;margin-left:0pt;margin-top:0.05pt;width:1.1pt;height:1.1pt;mso-wrap-style:square;v-text-anchor:top;mso-position-horizontal:center;mso-position-horizontal-relative:margin">
-              <v:fill o:detectmouseclick="t" type="solid" color2="black" opacity="0"/>
+            <v:rect id="shape_0" ID="Frame1" path="m0,0l-2147483645,0l-2147483645,-2147483646l0,-2147483646xe" stroked="f" o:allowincell="f" style="position:absolute;margin-left:0pt;margin-top:0.05pt;width:1.1pt;height:1.1pt;mso-wrap-style:square;v-text-anchor:top;mso-position-horizontal:center;mso-position-horizontal-relative:margin">
+              <v:fill o:detectmouseclick="t" on="false"/>
               <v:stroke color="#3465a4" joinstyle="round" endcap="flat"/>
               <v:textbox>
                 <w:txbxContent>
@@ -2312,30 +2345,35 @@
                     <w:r>
                       <w:rPr>
                         <w:rStyle w:val="Pagenumber"/>
+                        <w:color w:val="000000"/>
                       </w:rPr>
                       <w:fldChar w:fldCharType="begin"/>
                     </w:r>
                     <w:r>
                       <w:rPr>
                         <w:rStyle w:val="Pagenumber"/>
+                        <w:color w:val="000000"/>
                       </w:rPr>
                       <w:instrText xml:space="preserve"> PAGE </w:instrText>
                     </w:r>
                     <w:r>
                       <w:rPr>
                         <w:rStyle w:val="Pagenumber"/>
+                        <w:color w:val="000000"/>
                       </w:rPr>
                       <w:fldChar w:fldCharType="separate"/>
                     </w:r>
                     <w:r>
                       <w:rPr>
                         <w:rStyle w:val="Pagenumber"/>
+                        <w:color w:val="000000"/>
                       </w:rPr>
                       <w:t>0</w:t>
                     </w:r>
                     <w:r>
                       <w:rPr>
                         <w:rStyle w:val="Pagenumber"/>
+                        <w:color w:val="000000"/>
                       </w:rPr>
                       <w:fldChar w:fldCharType="end"/>
                     </w:r>
@@ -2411,30 +2449,35 @@
                           <w:r>
                             <w:rPr>
                               <w:rStyle w:val="Pagenumber"/>
+                              <w:color w:val="000000"/>
                             </w:rPr>
                             <w:fldChar w:fldCharType="begin"/>
                           </w:r>
                           <w:r>
                             <w:rPr>
                               <w:rStyle w:val="Pagenumber"/>
+                              <w:color w:val="000000"/>
                             </w:rPr>
                             <w:instrText xml:space="preserve"> PAGE </w:instrText>
                           </w:r>
                           <w:r>
                             <w:rPr>
                               <w:rStyle w:val="Pagenumber"/>
+                              <w:color w:val="000000"/>
                             </w:rPr>
                             <w:fldChar w:fldCharType="separate"/>
                           </w:r>
                           <w:r>
                             <w:rPr>
                               <w:rStyle w:val="Pagenumber"/>
+                              <w:color w:val="000000"/>
                             </w:rPr>
                             <w:t>2</w:t>
                           </w:r>
                           <w:r>
                             <w:rPr>
                               <w:rStyle w:val="Pagenumber"/>
+                              <w:color w:val="000000"/>
                             </w:rPr>
                             <w:fldChar w:fldCharType="end"/>
                           </w:r>
@@ -2452,8 +2495,8 @@
         </mc:Choice>
         <mc:Fallback>
           <w:pict>
-            <v:rect id="shape_0" ID="Frame2" path="m0,0l-2147483645,0l-2147483645,-2147483646l0,-2147483646xe" fillcolor="white" stroked="f" o:allowincell="f" style="position:absolute;margin-left:240.35pt;margin-top:0.05pt;width:1.1pt;height:12.5pt;mso-wrap-style:square;v-text-anchor:top;mso-position-horizontal:center;mso-position-horizontal-relative:margin">
-              <v:fill o:detectmouseclick="t" type="solid" color2="black" opacity="0"/>
+            <v:rect id="shape_0" ID="Frame2" path="m0,0l-2147483645,0l-2147483645,-2147483646l0,-2147483646xe" stroked="f" o:allowincell="f" style="position:absolute;margin-left:240.35pt;margin-top:0.05pt;width:1.1pt;height:12.5pt;mso-wrap-style:square;v-text-anchor:top;mso-position-horizontal:center;mso-position-horizontal-relative:margin">
+              <v:fill o:detectmouseclick="t" on="false"/>
               <v:stroke color="#3465a4" joinstyle="round" endcap="flat"/>
               <v:textbox>
                 <w:txbxContent>
@@ -2467,30 +2510,35 @@
                     <w:r>
                       <w:rPr>
                         <w:rStyle w:val="Pagenumber"/>
+                        <w:color w:val="000000"/>
                       </w:rPr>
                       <w:fldChar w:fldCharType="begin"/>
                     </w:r>
                     <w:r>
                       <w:rPr>
                         <w:rStyle w:val="Pagenumber"/>
+                        <w:color w:val="000000"/>
                       </w:rPr>
                       <w:instrText xml:space="preserve"> PAGE </w:instrText>
                     </w:r>
                     <w:r>
                       <w:rPr>
                         <w:rStyle w:val="Pagenumber"/>
+                        <w:color w:val="000000"/>
                       </w:rPr>
                       <w:fldChar w:fldCharType="separate"/>
                     </w:r>
                     <w:r>
                       <w:rPr>
                         <w:rStyle w:val="Pagenumber"/>
+                        <w:color w:val="000000"/>
                       </w:rPr>
                       <w:t>2</w:t>
                     </w:r>
                     <w:r>
                       <w:rPr>
                         <w:rStyle w:val="Pagenumber"/>
+                        <w:color w:val="000000"/>
                       </w:rPr>
                       <w:fldChar w:fldCharType="end"/>
                     </w:r>
@@ -3537,6 +3585,29 @@
     <w:qFormat/>
     <w:pPr/>
     <w:rPr/>
+  </w:style>
+  <w:style w:type="paragraph" w:styleId="TableContents">
+    <w:name w:val="Table Contents"/>
+    <w:basedOn w:val="Normal"/>
+    <w:qFormat/>
+    <w:pPr>
+      <w:widowControl w:val="false"/>
+      <w:suppressLineNumbers/>
+    </w:pPr>
+    <w:rPr/>
+  </w:style>
+  <w:style w:type="paragraph" w:styleId="TableHeading">
+    <w:name w:val="Table Heading"/>
+    <w:basedOn w:val="TableContents"/>
+    <w:qFormat/>
+    <w:pPr>
+      <w:suppressLineNumbers/>
+      <w:jc w:val="center"/>
+    </w:pPr>
+    <w:rPr>
+      <w:b/>
+      <w:bCs/>
+    </w:rPr>
   </w:style>
   <w:style w:type="numbering" w:styleId="NoList" w:default="1">
     <w:name w:val="No List"/>

</xml_diff>